<commit_message>
Submit Ass# 9-2 Google map
</commit_message>
<xml_diff>
--- a/R과제9-2제출.docx
+++ b/R과제9-2제출.docx
@@ -3,14 +3,494 @@
 <w:document xmlns:wpc="http://schemas.microsoft.com/office/word/2010/wordprocessingCanvas" xmlns:cx="http://schemas.microsoft.com/office/drawing/2014/chartex" xmlns:cx1="http://schemas.microsoft.com/office/drawing/2015/9/8/chartex" xmlns:cx2="http://schemas.microsoft.com/office/drawing/2015/10/21/chartex" xmlns:cx3="http://schemas.microsoft.com/office/drawing/2016/5/9/chartex" xmlns:cx4="http://schemas.microsoft.com/office/drawing/2016/5/10/chartex" xmlns:cx5="http://schemas.microsoft.com/office/drawing/2016/5/11/chartex" xmlns:cx6="http://schemas.microsoft.com/office/drawing/2016/5/12/chartex" xmlns:cx7="http://schemas.microsoft.com/office/drawing/2016/5/13/chartex" xmlns:cx8="http://schemas.microsoft.com/office/drawing/2016/5/14/chartex" xmlns:mc="http://schemas.openxmlformats.org/markup-compatibility/2006" xmlns:aink="http://schemas.microsoft.com/office/drawing/2016/ink" xmlns:am3d="http://schemas.microsoft.com/office/drawing/2017/model3d" xmlns:o="urn:schemas-microsoft-com:office:office" xmlns:r="http://schemas.openxmlformats.org/officeDocument/2006/relationships" xmlns:m="http://schemas.openxmlformats.org/officeDocument/2006/math" xmlns:v="urn:schemas-microsoft-com:vml" xmlns:wp14="http://schemas.microsoft.com/office/word/2010/wordprocessingDrawing" xmlns:wp="http://schemas.openxmlformats.org/drawingml/2006/wordprocessingDrawing" xmlns:w10="urn:schemas-microsoft-com:office:word" xmlns:w="http://schemas.openxmlformats.org/wordprocessingml/2006/main" xmlns:w14="http://schemas.microsoft.com/office/word/2010/wordml" xmlns:w15="http://schemas.microsoft.com/office/word/2012/wordml" xmlns:w16cex="http://schemas.microsoft.com/office/word/2018/wordml/cex" xmlns:w16cid="http://schemas.microsoft.com/office/word/2016/wordml/cid" xmlns:w16="http://schemas.microsoft.com/office/word/2018/wordml" xmlns:w16se="http://schemas.microsoft.com/office/word/2015/wordml/symex" xmlns:wpg="http://schemas.microsoft.com/office/word/2010/wordprocessingGroup" xmlns:wpi="http://schemas.microsoft.com/office/word/2010/wordprocessingInk" xmlns:wne="http://schemas.microsoft.com/office/word/2006/wordml" xmlns:wps="http://schemas.microsoft.com/office/word/2010/wordprocessingShape" mc:Ignorable="w14 w15 w16se w16cid w16 w16cex wp14">
   <w:body>
     <w:p>
-      <w:r>
-        <w:rPr>
-          <w:noProof/>
-        </w:rPr>
+      <w:pPr>
+        <w:widowControl/>
+        <w:shd w:val="clear" w:color="auto" w:fill="FFFFFF"/>
+        <w:wordWrap/>
+        <w:autoSpaceDE/>
+        <w:autoSpaceDN/>
+        <w:spacing w:after="150" w:line="336" w:lineRule="atLeast"/>
+        <w:ind w:left="1180" w:hanging="580"/>
+        <w:jc w:val="left"/>
+        <w:outlineLvl w:val="2"/>
+        <w:rPr>
+          <w:rFonts w:ascii="Helvetica" w:eastAsia="굴림" w:hAnsi="Helvetica" w:cs="Helvetica"/>
+          <w:b/>
+          <w:bCs/>
+          <w:color w:val="4D4B4B"/>
+          <w:kern w:val="0"/>
+          <w:sz w:val="29"/>
+          <w:szCs w:val="29"/>
+        </w:rPr>
+      </w:pPr>
+      <w:r>
+        <w:rPr>
+          <w:rFonts w:ascii="Helvetica" w:eastAsia="굴림" w:hAnsi="Helvetica" w:cs="Helvetica"/>
+          <w:b/>
+          <w:bCs/>
+          <w:color w:val="4D4B4B"/>
+          <w:kern w:val="0"/>
+          <w:sz w:val="29"/>
+          <w:szCs w:val="29"/>
+        </w:rPr>
+        <w:t xml:space="preserve">9-2. </w:t>
+      </w:r>
+      <w:r>
+        <w:rPr>
+          <w:rFonts w:ascii="Helvetica" w:eastAsia="굴림" w:hAnsi="Helvetica" w:cs="Helvetica"/>
+          <w:b/>
+          <w:bCs/>
+          <w:color w:val="4D4B4B"/>
+          <w:kern w:val="0"/>
+          <w:sz w:val="29"/>
+          <w:szCs w:val="29"/>
+        </w:rPr>
+        <w:t>과제</w:t>
+      </w:r>
+      <w:r>
+        <w:rPr>
+          <w:rFonts w:ascii="Helvetica" w:eastAsia="굴림" w:hAnsi="Helvetica" w:cs="Helvetica"/>
+          <w:b/>
+          <w:bCs/>
+          <w:color w:val="4D4B4B"/>
+          <w:kern w:val="0"/>
+          <w:sz w:val="29"/>
+          <w:szCs w:val="29"/>
+        </w:rPr>
+        <w:t xml:space="preserve"> (</w:t>
+      </w:r>
+      <w:r>
+        <w:rPr>
+          <w:rFonts w:ascii="Helvetica" w:eastAsia="굴림" w:hAnsi="Helvetica" w:cs="Helvetica"/>
+          <w:b/>
+          <w:bCs/>
+          <w:color w:val="4D4B4B"/>
+          <w:kern w:val="0"/>
+          <w:sz w:val="29"/>
+          <w:szCs w:val="29"/>
+        </w:rPr>
+        <w:t>파일</w:t>
+      </w:r>
+      <w:r>
+        <w:rPr>
+          <w:rFonts w:ascii="Helvetica" w:eastAsia="굴림" w:hAnsi="Helvetica" w:cs="Helvetica"/>
+          <w:b/>
+          <w:bCs/>
+          <w:color w:val="4D4B4B"/>
+          <w:kern w:val="0"/>
+          <w:sz w:val="29"/>
+          <w:szCs w:val="29"/>
+        </w:rPr>
+        <w:t xml:space="preserve"> </w:t>
+      </w:r>
+      <w:r>
+        <w:rPr>
+          <w:rFonts w:ascii="Helvetica" w:eastAsia="굴림" w:hAnsi="Helvetica" w:cs="Helvetica"/>
+          <w:b/>
+          <w:bCs/>
+          <w:color w:val="4D4B4B"/>
+          <w:kern w:val="0"/>
+          <w:sz w:val="29"/>
+          <w:szCs w:val="29"/>
+        </w:rPr>
+        <w:t>제출</w:t>
+      </w:r>
+      <w:r>
+        <w:rPr>
+          <w:rFonts w:ascii="Helvetica" w:eastAsia="굴림" w:hAnsi="Helvetica" w:cs="Helvetica"/>
+          <w:b/>
+          <w:bCs/>
+          <w:color w:val="4D4B4B"/>
+          <w:kern w:val="0"/>
+          <w:sz w:val="29"/>
+          <w:szCs w:val="29"/>
+        </w:rPr>
+        <w:t>)</w:t>
+      </w:r>
+    </w:p>
+    <w:p>
+      <w:pPr>
+        <w:widowControl/>
+        <w:shd w:val="clear" w:color="auto" w:fill="FFFFFF"/>
+        <w:wordWrap/>
+        <w:autoSpaceDE/>
+        <w:autoSpaceDN/>
+        <w:spacing w:after="340" w:line="240" w:lineRule="auto"/>
+        <w:jc w:val="left"/>
+        <w:rPr>
+          <w:rFonts w:ascii="Helvetica" w:eastAsia="굴림" w:hAnsi="Helvetica" w:cs="Helvetica"/>
+          <w:color w:val="313131"/>
+          <w:kern w:val="0"/>
+          <w:sz w:val="24"/>
+          <w:szCs w:val="24"/>
+        </w:rPr>
+      </w:pPr>
+      <w:r>
+        <w:rPr>
+          <w:rFonts w:ascii="Helvetica" w:eastAsia="굴림" w:hAnsi="Helvetica" w:cs="Helvetica"/>
+          <w:color w:val="313131"/>
+          <w:kern w:val="0"/>
+          <w:sz w:val="24"/>
+          <w:szCs w:val="24"/>
+        </w:rPr>
+        <w:br/>
+        <w:t xml:space="preserve">(1) </w:t>
+      </w:r>
+      <w:r>
+        <w:rPr>
+          <w:rFonts w:ascii="Helvetica" w:eastAsia="굴림" w:hAnsi="Helvetica" w:cs="Helvetica"/>
+          <w:color w:val="313131"/>
+          <w:kern w:val="0"/>
+          <w:sz w:val="24"/>
+          <w:szCs w:val="24"/>
+        </w:rPr>
+        <w:t>서울시</w:t>
+      </w:r>
+      <w:r>
+        <w:rPr>
+          <w:rFonts w:ascii="Helvetica" w:eastAsia="굴림" w:hAnsi="Helvetica" w:cs="Helvetica"/>
+          <w:color w:val="313131"/>
+          <w:kern w:val="0"/>
+          <w:sz w:val="24"/>
+          <w:szCs w:val="24"/>
+        </w:rPr>
+        <w:t xml:space="preserve"> </w:t>
+      </w:r>
+      <w:r>
+        <w:rPr>
+          <w:rFonts w:ascii="Helvetica" w:eastAsia="굴림" w:hAnsi="Helvetica" w:cs="Helvetica"/>
+          <w:color w:val="313131"/>
+          <w:kern w:val="0"/>
+          <w:sz w:val="24"/>
+          <w:szCs w:val="24"/>
+        </w:rPr>
+        <w:t>각</w:t>
+      </w:r>
+      <w:r>
+        <w:rPr>
+          <w:rFonts w:ascii="Helvetica" w:eastAsia="굴림" w:hAnsi="Helvetica" w:cs="Helvetica"/>
+          <w:color w:val="313131"/>
+          <w:kern w:val="0"/>
+          <w:sz w:val="24"/>
+          <w:szCs w:val="24"/>
+        </w:rPr>
+        <w:t xml:space="preserve"> </w:t>
+      </w:r>
+      <w:r>
+        <w:rPr>
+          <w:rFonts w:ascii="Helvetica" w:eastAsia="굴림" w:hAnsi="Helvetica" w:cs="Helvetica"/>
+          <w:color w:val="313131"/>
+          <w:kern w:val="0"/>
+          <w:sz w:val="24"/>
+          <w:szCs w:val="24"/>
+        </w:rPr>
+        <w:t>구청의</w:t>
+      </w:r>
+      <w:r>
+        <w:rPr>
+          <w:rFonts w:ascii="Helvetica" w:eastAsia="굴림" w:hAnsi="Helvetica" w:cs="Helvetica"/>
+          <w:color w:val="313131"/>
+          <w:kern w:val="0"/>
+          <w:sz w:val="24"/>
+          <w:szCs w:val="24"/>
+        </w:rPr>
+        <w:t xml:space="preserve"> </w:t>
+      </w:r>
+      <w:r>
+        <w:rPr>
+          <w:rFonts w:ascii="Helvetica" w:eastAsia="굴림" w:hAnsi="Helvetica" w:cs="Helvetica"/>
+          <w:color w:val="313131"/>
+          <w:kern w:val="0"/>
+          <w:sz w:val="24"/>
+          <w:szCs w:val="24"/>
+        </w:rPr>
+        <w:t>위치에</w:t>
+      </w:r>
+      <w:r>
+        <w:rPr>
+          <w:rFonts w:ascii="Helvetica" w:eastAsia="굴림" w:hAnsi="Helvetica" w:cs="Helvetica"/>
+          <w:color w:val="313131"/>
+          <w:kern w:val="0"/>
+          <w:sz w:val="24"/>
+          <w:szCs w:val="24"/>
+        </w:rPr>
+        <w:t xml:space="preserve"> </w:t>
+      </w:r>
+      <w:r>
+        <w:rPr>
+          <w:rFonts w:ascii="Helvetica" w:eastAsia="굴림" w:hAnsi="Helvetica" w:cs="Helvetica"/>
+          <w:color w:val="313131"/>
+          <w:kern w:val="0"/>
+          <w:sz w:val="24"/>
+          <w:szCs w:val="24"/>
+        </w:rPr>
+        <w:t>마커</w:t>
+      </w:r>
+      <w:r>
+        <w:rPr>
+          <w:rFonts w:ascii="Helvetica" w:eastAsia="굴림" w:hAnsi="Helvetica" w:cs="Helvetica"/>
+          <w:color w:val="313131"/>
+          <w:kern w:val="0"/>
+          <w:sz w:val="24"/>
+          <w:szCs w:val="24"/>
+        </w:rPr>
+        <w:t xml:space="preserve">, </w:t>
+      </w:r>
+      <w:r>
+        <w:rPr>
+          <w:rFonts w:ascii="Helvetica" w:eastAsia="굴림" w:hAnsi="Helvetica" w:cs="Helvetica"/>
+          <w:color w:val="313131"/>
+          <w:kern w:val="0"/>
+          <w:sz w:val="24"/>
+          <w:szCs w:val="24"/>
+        </w:rPr>
+        <w:t>구청이름을</w:t>
+      </w:r>
+      <w:r>
+        <w:rPr>
+          <w:rFonts w:ascii="Helvetica" w:eastAsia="굴림" w:hAnsi="Helvetica" w:cs="Helvetica"/>
+          <w:color w:val="313131"/>
+          <w:kern w:val="0"/>
+          <w:sz w:val="24"/>
+          <w:szCs w:val="24"/>
+        </w:rPr>
+        <w:t xml:space="preserve"> </w:t>
+      </w:r>
+      <w:r>
+        <w:rPr>
+          <w:rFonts w:ascii="Helvetica" w:eastAsia="굴림" w:hAnsi="Helvetica" w:cs="Helvetica"/>
+          <w:color w:val="313131"/>
+          <w:kern w:val="0"/>
+          <w:sz w:val="24"/>
+          <w:szCs w:val="24"/>
+        </w:rPr>
+        <w:t>지도위에</w:t>
+      </w:r>
+      <w:r>
+        <w:rPr>
+          <w:rFonts w:ascii="Helvetica" w:eastAsia="굴림" w:hAnsi="Helvetica" w:cs="Helvetica"/>
+          <w:color w:val="313131"/>
+          <w:kern w:val="0"/>
+          <w:sz w:val="24"/>
+          <w:szCs w:val="24"/>
+        </w:rPr>
+        <w:t xml:space="preserve"> </w:t>
+      </w:r>
+      <w:r>
+        <w:rPr>
+          <w:rFonts w:ascii="Helvetica" w:eastAsia="굴림" w:hAnsi="Helvetica" w:cs="Helvetica"/>
+          <w:color w:val="313131"/>
+          <w:kern w:val="0"/>
+          <w:sz w:val="24"/>
+          <w:szCs w:val="24"/>
+        </w:rPr>
+        <w:t>표시하시오</w:t>
+      </w:r>
+      <w:r>
+        <w:rPr>
+          <w:rFonts w:ascii="Helvetica" w:eastAsia="굴림" w:hAnsi="Helvetica" w:cs="Helvetica"/>
+          <w:color w:val="313131"/>
+          <w:kern w:val="0"/>
+          <w:sz w:val="24"/>
+          <w:szCs w:val="24"/>
+        </w:rPr>
+        <w:t>.</w:t>
+      </w:r>
+    </w:p>
+    <w:p>
+      <w:pPr>
+        <w:widowControl/>
+        <w:shd w:val="clear" w:color="auto" w:fill="FFFFFF"/>
+        <w:wordWrap/>
+        <w:autoSpaceDE/>
+        <w:autoSpaceDN/>
+        <w:spacing w:before="300" w:after="340" w:line="240" w:lineRule="auto"/>
+        <w:jc w:val="left"/>
+        <w:rPr>
+          <w:rFonts w:ascii="Helvetica" w:eastAsia="굴림" w:hAnsi="Helvetica" w:cs="Helvetica"/>
+          <w:color w:val="313131"/>
+          <w:kern w:val="0"/>
+          <w:sz w:val="24"/>
+          <w:szCs w:val="24"/>
+        </w:rPr>
+      </w:pPr>
+      <w:r>
+        <w:rPr>
+          <w:rFonts w:ascii="Helvetica" w:eastAsia="굴림" w:hAnsi="Helvetica" w:cs="Helvetica"/>
+          <w:color w:val="313131"/>
+          <w:kern w:val="0"/>
+          <w:sz w:val="24"/>
+          <w:szCs w:val="24"/>
+        </w:rPr>
+        <w:t xml:space="preserve">(2) </w:t>
+      </w:r>
+      <w:r>
+        <w:rPr>
+          <w:rFonts w:ascii="Helvetica" w:eastAsia="굴림" w:hAnsi="Helvetica" w:cs="Helvetica"/>
+          <w:color w:val="313131"/>
+          <w:kern w:val="0"/>
+          <w:sz w:val="24"/>
+          <w:szCs w:val="24"/>
+        </w:rPr>
+        <w:t>우리나라의</w:t>
+      </w:r>
+      <w:r>
+        <w:rPr>
+          <w:rFonts w:ascii="Helvetica" w:eastAsia="굴림" w:hAnsi="Helvetica" w:cs="Helvetica"/>
+          <w:color w:val="313131"/>
+          <w:kern w:val="0"/>
+          <w:sz w:val="24"/>
+          <w:szCs w:val="24"/>
+        </w:rPr>
+        <w:t xml:space="preserve"> </w:t>
+      </w:r>
+      <w:r>
+        <w:rPr>
+          <w:rFonts w:ascii="Helvetica" w:eastAsia="굴림" w:hAnsi="Helvetica" w:cs="Helvetica"/>
+          <w:color w:val="313131"/>
+          <w:kern w:val="0"/>
+          <w:sz w:val="24"/>
+          <w:szCs w:val="24"/>
+        </w:rPr>
+        <w:t>광역시를</w:t>
+      </w:r>
+      <w:r>
+        <w:rPr>
+          <w:rFonts w:ascii="Helvetica" w:eastAsia="굴림" w:hAnsi="Helvetica" w:cs="Helvetica"/>
+          <w:color w:val="313131"/>
+          <w:kern w:val="0"/>
+          <w:sz w:val="24"/>
+          <w:szCs w:val="24"/>
+        </w:rPr>
+        <w:t xml:space="preserve"> </w:t>
+      </w:r>
+      <w:r>
+        <w:rPr>
+          <w:rFonts w:ascii="Helvetica" w:eastAsia="굴림" w:hAnsi="Helvetica" w:cs="Helvetica"/>
+          <w:color w:val="313131"/>
+          <w:kern w:val="0"/>
+          <w:sz w:val="24"/>
+          <w:szCs w:val="24"/>
+        </w:rPr>
+        <w:t>마커</w:t>
+      </w:r>
+      <w:r>
+        <w:rPr>
+          <w:rFonts w:ascii="Helvetica" w:eastAsia="굴림" w:hAnsi="Helvetica" w:cs="Helvetica"/>
+          <w:color w:val="313131"/>
+          <w:kern w:val="0"/>
+          <w:sz w:val="24"/>
+          <w:szCs w:val="24"/>
+        </w:rPr>
+        <w:t xml:space="preserve">, </w:t>
+      </w:r>
+      <w:r>
+        <w:rPr>
+          <w:rFonts w:ascii="Helvetica" w:eastAsia="굴림" w:hAnsi="Helvetica" w:cs="Helvetica"/>
+          <w:color w:val="313131"/>
+          <w:kern w:val="0"/>
+          <w:sz w:val="24"/>
+          <w:szCs w:val="24"/>
+        </w:rPr>
+        <w:t>광역시</w:t>
+      </w:r>
+      <w:r>
+        <w:rPr>
+          <w:rFonts w:ascii="Helvetica" w:eastAsia="굴림" w:hAnsi="Helvetica" w:cs="Helvetica"/>
+          <w:color w:val="313131"/>
+          <w:kern w:val="0"/>
+          <w:sz w:val="24"/>
+          <w:szCs w:val="24"/>
+        </w:rPr>
+        <w:t xml:space="preserve"> </w:t>
+      </w:r>
+      <w:r>
+        <w:rPr>
+          <w:rFonts w:ascii="Helvetica" w:eastAsia="굴림" w:hAnsi="Helvetica" w:cs="Helvetica"/>
+          <w:color w:val="313131"/>
+          <w:kern w:val="0"/>
+          <w:sz w:val="24"/>
+          <w:szCs w:val="24"/>
+        </w:rPr>
+        <w:t>이름과</w:t>
+      </w:r>
+      <w:r>
+        <w:rPr>
+          <w:rFonts w:ascii="Helvetica" w:eastAsia="굴림" w:hAnsi="Helvetica" w:cs="Helvetica"/>
+          <w:color w:val="313131"/>
+          <w:kern w:val="0"/>
+          <w:sz w:val="24"/>
+          <w:szCs w:val="24"/>
+        </w:rPr>
+        <w:t xml:space="preserve"> </w:t>
+      </w:r>
+      <w:r>
+        <w:rPr>
+          <w:rFonts w:ascii="Helvetica" w:eastAsia="굴림" w:hAnsi="Helvetica" w:cs="Helvetica"/>
+          <w:color w:val="313131"/>
+          <w:kern w:val="0"/>
+          <w:sz w:val="24"/>
+          <w:szCs w:val="24"/>
+        </w:rPr>
+        <w:t>함께</w:t>
+      </w:r>
+      <w:r>
+        <w:rPr>
+          <w:rFonts w:ascii="Helvetica" w:eastAsia="굴림" w:hAnsi="Helvetica" w:cs="Helvetica"/>
+          <w:color w:val="313131"/>
+          <w:kern w:val="0"/>
+          <w:sz w:val="24"/>
+          <w:szCs w:val="24"/>
+        </w:rPr>
+        <w:t xml:space="preserve"> </w:t>
+      </w:r>
+      <w:r>
+        <w:rPr>
+          <w:rFonts w:ascii="Helvetica" w:eastAsia="굴림" w:hAnsi="Helvetica" w:cs="Helvetica"/>
+          <w:color w:val="313131"/>
+          <w:kern w:val="0"/>
+          <w:sz w:val="24"/>
+          <w:szCs w:val="24"/>
+        </w:rPr>
+        <w:t>지도위에</w:t>
+      </w:r>
+      <w:r>
+        <w:rPr>
+          <w:rFonts w:ascii="Helvetica" w:eastAsia="굴림" w:hAnsi="Helvetica" w:cs="Helvetica"/>
+          <w:color w:val="313131"/>
+          <w:kern w:val="0"/>
+          <w:sz w:val="24"/>
+          <w:szCs w:val="24"/>
+        </w:rPr>
+        <w:t xml:space="preserve"> </w:t>
+      </w:r>
+      <w:r>
+        <w:rPr>
+          <w:rFonts w:ascii="Helvetica" w:eastAsia="굴림" w:hAnsi="Helvetica" w:cs="Helvetica"/>
+          <w:color w:val="313131"/>
+          <w:kern w:val="0"/>
+          <w:sz w:val="24"/>
+          <w:szCs w:val="24"/>
+        </w:rPr>
+        <w:t>표시하시오</w:t>
+      </w:r>
+      <w:r>
+        <w:rPr>
+          <w:rFonts w:ascii="Helvetica" w:eastAsia="굴림" w:hAnsi="Helvetica" w:cs="Helvetica"/>
+          <w:color w:val="313131"/>
+          <w:kern w:val="0"/>
+          <w:sz w:val="24"/>
+          <w:szCs w:val="24"/>
+        </w:rPr>
+        <w:t>. </w:t>
+      </w:r>
+    </w:p>
+    <w:p>
+      <w:r>
         <w:drawing>
-          <wp:inline distT="0" distB="0" distL="0" distR="0" wp14:anchorId="148FF935" wp14:editId="04D6CED6">
-            <wp:extent cx="5731510" cy="4986655"/>
-            <wp:effectExtent l="0" t="0" r="2540" b="4445"/>
+          <wp:inline distT="0" distB="0" distL="0" distR="0" wp14:anchorId="31DB7A07" wp14:editId="4BE51CE2">
+            <wp:extent cx="5448772" cy="2712955"/>
+            <wp:effectExtent l="0" t="0" r="0" b="0"/>
             <wp:docPr id="1" name="그림 1"/>
             <wp:cNvGraphicFramePr>
               <a:graphicFrameLocks xmlns:a="http://schemas.openxmlformats.org/drawingml/2006/main" noChangeAspect="1"/>
@@ -31,7 +511,137 @@
                   <pic:spPr>
                     <a:xfrm>
                       <a:off x="0" y="0"/>
-                      <a:ext cx="5731510" cy="4986655"/>
+                      <a:ext cx="5448772" cy="2712955"/>
+                    </a:xfrm>
+                    <a:prstGeom prst="rect">
+                      <a:avLst/>
+                    </a:prstGeom>
+                  </pic:spPr>
+                </pic:pic>
+              </a:graphicData>
+            </a:graphic>
+          </wp:inline>
+        </w:drawing>
+      </w:r>
+    </w:p>
+    <w:p>
+      <w:pPr>
+        <w:rPr>
+          <w:rFonts w:hint="eastAsia"/>
+        </w:rPr>
+      </w:pPr>
+    </w:p>
+    <w:p>
+      <w:r>
+        <w:drawing>
+          <wp:inline distT="0" distB="0" distL="0" distR="0" wp14:anchorId="5038AC3B" wp14:editId="5C10FFDA">
+            <wp:extent cx="4337702" cy="4030133"/>
+            <wp:effectExtent l="0" t="0" r="5715" b="8890"/>
+            <wp:docPr id="2" name="그림 2"/>
+            <wp:cNvGraphicFramePr>
+              <a:graphicFrameLocks xmlns:a="http://schemas.openxmlformats.org/drawingml/2006/main" noChangeAspect="1"/>
+            </wp:cNvGraphicFramePr>
+            <a:graphic xmlns:a="http://schemas.openxmlformats.org/drawingml/2006/main">
+              <a:graphicData uri="http://schemas.openxmlformats.org/drawingml/2006/picture">
+                <pic:pic xmlns:pic="http://schemas.openxmlformats.org/drawingml/2006/picture">
+                  <pic:nvPicPr>
+                    <pic:cNvPr id="1" name=""/>
+                    <pic:cNvPicPr/>
+                  </pic:nvPicPr>
+                  <pic:blipFill>
+                    <a:blip r:embed="rId7"/>
+                    <a:stretch>
+                      <a:fillRect/>
+                    </a:stretch>
+                  </pic:blipFill>
+                  <pic:spPr>
+                    <a:xfrm>
+                      <a:off x="0" y="0"/>
+                      <a:ext cx="4364161" cy="4054716"/>
+                    </a:xfrm>
+                    <a:prstGeom prst="rect">
+                      <a:avLst/>
+                    </a:prstGeom>
+                  </pic:spPr>
+                </pic:pic>
+              </a:graphicData>
+            </a:graphic>
+          </wp:inline>
+        </w:drawing>
+      </w:r>
+    </w:p>
+    <w:p>
+      <w:r>
+        <w:lastRenderedPageBreak/>
+        <w:drawing>
+          <wp:inline distT="0" distB="0" distL="0" distR="0" wp14:anchorId="257B2F37" wp14:editId="01CF10C0">
+            <wp:extent cx="5555461" cy="1630821"/>
+            <wp:effectExtent l="0" t="0" r="7620" b="7620"/>
+            <wp:docPr id="3" name="그림 3"/>
+            <wp:cNvGraphicFramePr>
+              <a:graphicFrameLocks xmlns:a="http://schemas.openxmlformats.org/drawingml/2006/main" noChangeAspect="1"/>
+            </wp:cNvGraphicFramePr>
+            <a:graphic xmlns:a="http://schemas.openxmlformats.org/drawingml/2006/main">
+              <a:graphicData uri="http://schemas.openxmlformats.org/drawingml/2006/picture">
+                <pic:pic xmlns:pic="http://schemas.openxmlformats.org/drawingml/2006/picture">
+                  <pic:nvPicPr>
+                    <pic:cNvPr id="1" name=""/>
+                    <pic:cNvPicPr/>
+                  </pic:nvPicPr>
+                  <pic:blipFill>
+                    <a:blip r:embed="rId8"/>
+                    <a:stretch>
+                      <a:fillRect/>
+                    </a:stretch>
+                  </pic:blipFill>
+                  <pic:spPr>
+                    <a:xfrm>
+                      <a:off x="0" y="0"/>
+                      <a:ext cx="5555461" cy="1630821"/>
+                    </a:xfrm>
+                    <a:prstGeom prst="rect">
+                      <a:avLst/>
+                    </a:prstGeom>
+                  </pic:spPr>
+                </pic:pic>
+              </a:graphicData>
+            </a:graphic>
+          </wp:inline>
+        </w:drawing>
+      </w:r>
+    </w:p>
+    <w:p>
+      <w:pPr>
+        <w:rPr>
+          <w:rFonts w:hint="eastAsia"/>
+        </w:rPr>
+      </w:pPr>
+      <w:r>
+        <w:drawing>
+          <wp:inline distT="0" distB="0" distL="0" distR="0" wp14:anchorId="5680BEB2" wp14:editId="6B132AB0">
+            <wp:extent cx="5731510" cy="5624830"/>
+            <wp:effectExtent l="0" t="0" r="2540" b="0"/>
+            <wp:docPr id="4" name="그림 4"/>
+            <wp:cNvGraphicFramePr>
+              <a:graphicFrameLocks xmlns:a="http://schemas.openxmlformats.org/drawingml/2006/main" noChangeAspect="1"/>
+            </wp:cNvGraphicFramePr>
+            <a:graphic xmlns:a="http://schemas.openxmlformats.org/drawingml/2006/main">
+              <a:graphicData uri="http://schemas.openxmlformats.org/drawingml/2006/picture">
+                <pic:pic xmlns:pic="http://schemas.openxmlformats.org/drawingml/2006/picture">
+                  <pic:nvPicPr>
+                    <pic:cNvPr id="1" name=""/>
+                    <pic:cNvPicPr/>
+                  </pic:nvPicPr>
+                  <pic:blipFill>
+                    <a:blip r:embed="rId9"/>
+                    <a:stretch>
+                      <a:fillRect/>
+                    </a:stretch>
+                  </pic:blipFill>
+                  <pic:spPr>
+                    <a:xfrm>
+                      <a:off x="0" y="0"/>
+                      <a:ext cx="5731510" cy="5624830"/>
                     </a:xfrm>
                     <a:prstGeom prst="rect">
                       <a:avLst/>
@@ -510,6 +1120,31 @@
       <w:autoSpaceDN w:val="0"/>
     </w:pPr>
   </w:style>
+  <w:style w:type="paragraph" w:styleId="3">
+    <w:name w:val="heading 3"/>
+    <w:basedOn w:val="a"/>
+    <w:link w:val="3Char"/>
+    <w:uiPriority w:val="9"/>
+    <w:qFormat/>
+    <w:rsid w:val="008563C0"/>
+    <w:pPr>
+      <w:widowControl/>
+      <w:wordWrap/>
+      <w:autoSpaceDE/>
+      <w:autoSpaceDN/>
+      <w:spacing w:before="100" w:beforeAutospacing="1" w:after="100" w:afterAutospacing="1" w:line="240" w:lineRule="auto"/>
+      <w:jc w:val="left"/>
+      <w:outlineLvl w:val="2"/>
+    </w:pPr>
+    <w:rPr>
+      <w:rFonts w:ascii="굴림" w:eastAsia="굴림" w:hAnsi="굴림" w:cs="굴림"/>
+      <w:b/>
+      <w:bCs/>
+      <w:kern w:val="0"/>
+      <w:sz w:val="27"/>
+      <w:szCs w:val="27"/>
+    </w:rPr>
+  </w:style>
   <w:style w:type="character" w:default="1" w:styleId="a0">
     <w:name w:val="Default Paragraph Font"/>
     <w:uiPriority w:val="1"/>
@@ -580,6 +1215,54 @@
     <w:link w:val="a4"/>
     <w:uiPriority w:val="99"/>
     <w:rsid w:val="00342C75"/>
+  </w:style>
+  <w:style w:type="character" w:customStyle="1" w:styleId="3Char">
+    <w:name w:val="제목 3 Char"/>
+    <w:basedOn w:val="a0"/>
+    <w:link w:val="3"/>
+    <w:uiPriority w:val="9"/>
+    <w:rsid w:val="008563C0"/>
+    <w:rPr>
+      <w:rFonts w:ascii="굴림" w:eastAsia="굴림" w:hAnsi="굴림" w:cs="굴림"/>
+      <w:b/>
+      <w:bCs/>
+      <w:kern w:val="0"/>
+      <w:sz w:val="27"/>
+      <w:szCs w:val="27"/>
+    </w:rPr>
+  </w:style>
+  <w:style w:type="character" w:styleId="a5">
+    <w:name w:val="Strong"/>
+    <w:basedOn w:val="a0"/>
+    <w:uiPriority w:val="22"/>
+    <w:qFormat/>
+    <w:rsid w:val="008563C0"/>
+    <w:rPr>
+      <w:b/>
+      <w:bCs/>
+    </w:rPr>
+  </w:style>
+  <w:style w:type="paragraph" w:styleId="a6">
+    <w:name w:val="Normal (Web)"/>
+    <w:basedOn w:val="a"/>
+    <w:uiPriority w:val="99"/>
+    <w:semiHidden/>
+    <w:unhideWhenUsed/>
+    <w:rsid w:val="008563C0"/>
+    <w:pPr>
+      <w:widowControl/>
+      <w:wordWrap/>
+      <w:autoSpaceDE/>
+      <w:autoSpaceDN/>
+      <w:spacing w:before="100" w:beforeAutospacing="1" w:after="100" w:afterAutospacing="1" w:line="240" w:lineRule="auto"/>
+      <w:jc w:val="left"/>
+    </w:pPr>
+    <w:rPr>
+      <w:rFonts w:ascii="굴림" w:eastAsia="굴림" w:hAnsi="굴림" w:cs="굴림"/>
+      <w:kern w:val="0"/>
+      <w:sz w:val="24"/>
+      <w:szCs w:val="24"/>
+    </w:rPr>
   </w:style>
 </w:styles>
 </file>

</xml_diff>